<commit_message>
Acertos na dashboard + Links, Imagens e função de sair
</commit_message>
<xml_diff>
--- a/Documentos/Métricas e analytics.docx
+++ b/Documentos/Métricas e analytics.docx
@@ -13,16 +13,6 @@
           <w:szCs w:val="36"/>
         </w:rPr>
       </w:pPr>
-      <w:r>
-        <w:rPr>
-          <w:rFonts w:ascii="Arial" w:hAnsi="Arial" w:cs="Arial"/>
-          <w:b/>
-          <w:bCs/>
-          <w:sz w:val="36"/>
-          <w:szCs w:val="36"/>
-        </w:rPr>
-        <w:t>z</w:t>
-      </w:r>
       <w:r>
         <w:rPr>
           <w:rFonts w:ascii="Arial" w:hAnsi="Arial" w:cs="Arial"/>

</xml_diff>